<commit_message>
Documento de Especificacao de Requisitos concluido.
</commit_message>
<xml_diff>
--- a/analistas/documentos/EspecificacaoRequisitos.docx
+++ b/analistas/documentos/EspecificacaoRequisitos.docx
@@ -442,6 +442,14 @@
               </w:rPr>
               <w:t>, RF_02, RF_04, RF_05 e RF_07</w:t>
             </w:r>
+            <w:r>
+              <w:rPr>
+                <w:sz w:val="24"/>
+                <w:szCs w:val="24"/>
+                <w:lang w:val="pt-BR"/>
+              </w:rPr>
+              <w:t xml:space="preserve"> do ator Docente.</w:t>
+            </w:r>
           </w:p>
         </w:tc>
         <w:tc>
@@ -468,6 +476,128 @@
           </w:p>
         </w:tc>
       </w:tr>
+      <w:tr>
+        <w:tc>
+          <w:tcPr>
+            <w:tcW w:w="1951" w:type="dxa"/>
+          </w:tcPr>
+          <w:p>
+            <w:pPr>
+              <w:widowControl/>
+              <w:spacing w:line="240" w:lineRule="auto"/>
+              <w:jc w:val="center"/>
+              <w:rPr>
+                <w:sz w:val="24"/>
+                <w:szCs w:val="24"/>
+              </w:rPr>
+            </w:pPr>
+            <w:r>
+              <w:rPr>
+                <w:sz w:val="24"/>
+                <w:szCs w:val="24"/>
+              </w:rPr>
+              <w:t>18/junho/2009</w:t>
+            </w:r>
+          </w:p>
+        </w:tc>
+        <w:tc>
+          <w:tcPr>
+            <w:tcW w:w="1276" w:type="dxa"/>
+          </w:tcPr>
+          <w:p>
+            <w:pPr>
+              <w:widowControl/>
+              <w:spacing w:line="240" w:lineRule="auto"/>
+              <w:jc w:val="center"/>
+              <w:rPr>
+                <w:sz w:val="24"/>
+                <w:szCs w:val="24"/>
+              </w:rPr>
+            </w:pPr>
+            <w:r>
+              <w:rPr>
+                <w:sz w:val="24"/>
+                <w:szCs w:val="24"/>
+              </w:rPr>
+              <w:t>1.2</w:t>
+            </w:r>
+          </w:p>
+        </w:tc>
+        <w:tc>
+          <w:tcPr>
+            <w:tcW w:w="3898" w:type="dxa"/>
+          </w:tcPr>
+          <w:p>
+            <w:pPr>
+              <w:widowControl/>
+              <w:spacing w:line="240" w:lineRule="auto"/>
+              <w:jc w:val="center"/>
+              <w:rPr>
+                <w:sz w:val="24"/>
+                <w:szCs w:val="24"/>
+                <w:lang w:val="pt-BR"/>
+              </w:rPr>
+            </w:pPr>
+            <w:r>
+              <w:rPr>
+                <w:sz w:val="24"/>
+                <w:szCs w:val="24"/>
+                <w:lang w:val="pt-BR"/>
+              </w:rPr>
+              <w:t xml:space="preserve">Alterado o requisito RF_06 de “Imprimir relatórios estatísticos gerados pelo sistema” para “Obter relatórios estatísticos gerados pelo sistema” nos requisitos do ator Docente. </w:t>
+            </w:r>
+            <w:r>
+              <w:rPr>
+                <w:sz w:val="24"/>
+                <w:szCs w:val="24"/>
+                <w:lang w:val="pt-BR"/>
+              </w:rPr>
+              <w:t>Inseridas as descrições dos requisitos RF_03</w:t>
+            </w:r>
+            <w:r>
+              <w:rPr>
+                <w:sz w:val="24"/>
+                <w:szCs w:val="24"/>
+                <w:lang w:val="pt-BR"/>
+              </w:rPr>
+              <w:t xml:space="preserve"> e RF_06 do ator Docente.</w:t>
+            </w:r>
+            <w:r>
+              <w:rPr>
+                <w:sz w:val="24"/>
+                <w:szCs w:val="24"/>
+                <w:lang w:val="pt-BR"/>
+              </w:rPr>
+              <w:t xml:space="preserve"> Inseridas as descrições dos requisitos RF_01, RF_02, RF_03 e RF_04 do ator Discente.</w:t>
+            </w:r>
+          </w:p>
+        </w:tc>
+        <w:tc>
+          <w:tcPr>
+            <w:tcW w:w="2375" w:type="dxa"/>
+          </w:tcPr>
+          <w:p>
+            <w:pPr>
+              <w:widowControl/>
+              <w:spacing w:line="240" w:lineRule="auto"/>
+              <w:jc w:val="center"/>
+              <w:rPr>
+                <w:sz w:val="24"/>
+                <w:szCs w:val="24"/>
+                <w:lang w:val="pt-BR"/>
+              </w:rPr>
+            </w:pPr>
+            <w:r>
+              <w:rPr>
+                <w:sz w:val="24"/>
+                <w:szCs w:val="24"/>
+                <w:lang w:val="pt-BR"/>
+              </w:rPr>
+              <w:t>Anderson Vinícius</w:t>
+            </w:r>
+          </w:p>
+        </w:tc>
+      </w:tr>
     </w:tbl>
     <w:p>
       <w:pPr>
@@ -759,10 +889,16 @@
       </w:r>
       <w:r>
         <w:rPr>
-          <w:color w:val="FF0000"/>
-          <w:lang w:val="pt-BR"/>
-        </w:rPr>
-        <w:t>(Incrementar)</w:t>
+          <w:lang w:val="pt-BR"/>
+        </w:rPr>
+        <w:t xml:space="preserve">O Professor poderá inserir e editar as notas dos alunos matriculados em suas turmas. O Professor poderá, também, criar novas avaliações, além das que já são lhe dadas automaticamente pelo sistema, de acordo com as especificidades de cada disciplina a qual está alocado. O Professor poderá editar/estipular os pesos atribuídos a cada avaliação, o que será utilizado para o cálculo automático da média final. O Professor poderá excluir avaliações </w:t>
+      </w:r>
+      <w:r>
+        <w:rPr>
+          <w:lang w:val="pt-BR"/>
+        </w:rPr>
+        <w:lastRenderedPageBreak/>
+        <w:t>cadastradas no sistema, desde que se mantenha a quantidade mínima de avaliações, de acordo com as especificidades de cada disciplina a qual está alocado.</w:t>
       </w:r>
     </w:p>
     <w:p>
@@ -929,7 +1065,21 @@
           <w:sz w:val="20"/>
           <w:lang w:val="pt-BR"/>
         </w:rPr>
-        <w:t>: Imprimir relatórios estatísticos gerados pelo sistema</w:t>
+        <w:t xml:space="preserve">: </w:t>
+      </w:r>
+      <w:r>
+        <w:rPr>
+          <w:sz w:val="20"/>
+          <w:lang w:val="pt-BR"/>
+        </w:rPr>
+        <w:t>Obter</w:t>
+      </w:r>
+      <w:r>
+        <w:rPr>
+          <w:sz w:val="20"/>
+          <w:lang w:val="pt-BR"/>
+        </w:rPr>
+        <w:t xml:space="preserve"> relatórios estatísticos gerados pelo sistema</w:t>
       </w:r>
     </w:p>
     <w:p>
@@ -937,7 +1087,7 @@
         <w:pStyle w:val="Ttulo"/>
         <w:spacing w:before="120" w:after="120"/>
         <w:ind w:firstLine="720"/>
-        <w:jc w:val="left"/>
+        <w:jc w:val="both"/>
         <w:rPr>
           <w:rFonts w:ascii="Times New Roman" w:hAnsi="Times New Roman"/>
           <w:b w:val="0"/>
@@ -952,8 +1102,7 @@
           <w:sz w:val="20"/>
           <w:lang w:val="pt-BR"/>
         </w:rPr>
-        <w:lastRenderedPageBreak/>
-        <w:t>O usuário Professor poderá imprimir relatórios estatísti</w:t>
+        <w:t xml:space="preserve">O usuário Professor poderá </w:t>
       </w:r>
       <w:r>
         <w:rPr>
@@ -962,17 +1111,115 @@
           <w:sz w:val="20"/>
           <w:lang w:val="pt-BR"/>
         </w:rPr>
-        <w:t xml:space="preserve">cos gerados pelo sistema. </w:t>
+        <w:t>visualizar, salvar e imprimir</w:t>
       </w:r>
       <w:r>
         <w:rPr>
           <w:rFonts w:ascii="Times New Roman" w:hAnsi="Times New Roman"/>
           <w:b w:val="0"/>
-          <w:color w:val="FF0000"/>
-          <w:sz w:val="20"/>
-          <w:lang w:val="pt-BR"/>
-        </w:rPr>
-        <w:t>(Incrementar)</w:t>
+          <w:sz w:val="20"/>
+          <w:lang w:val="pt-BR"/>
+        </w:rPr>
+        <w:t xml:space="preserve"> relatórios estatísti</w:t>
+      </w:r>
+      <w:r>
+        <w:rPr>
+          <w:rFonts w:ascii="Times New Roman" w:hAnsi="Times New Roman"/>
+          <w:b w:val="0"/>
+          <w:sz w:val="20"/>
+          <w:lang w:val="pt-BR"/>
+        </w:rPr>
+        <w:t xml:space="preserve">cos gerados pelo sistema. </w:t>
+      </w:r>
+      <w:r>
+        <w:rPr>
+          <w:rFonts w:ascii="Times New Roman" w:hAnsi="Times New Roman"/>
+          <w:b w:val="0"/>
+          <w:sz w:val="20"/>
+          <w:lang w:val="pt-BR"/>
+        </w:rPr>
+        <w:t xml:space="preserve">O Professor poderá escolher dentre alguns cálculos estatísticos sobre os dados de seus alunos e </w:t>
+      </w:r>
+      <w:r>
+        <w:rPr>
+          <w:rFonts w:ascii="Times New Roman" w:hAnsi="Times New Roman"/>
+          <w:b w:val="0"/>
+          <w:sz w:val="20"/>
+          <w:lang w:val="pt-BR"/>
+        </w:rPr>
+        <w:t>gerar um relatório</w:t>
+      </w:r>
+      <w:r>
+        <w:rPr>
+          <w:rFonts w:ascii="Times New Roman" w:hAnsi="Times New Roman"/>
+          <w:b w:val="0"/>
+          <w:sz w:val="20"/>
+          <w:lang w:val="pt-BR"/>
+        </w:rPr>
+        <w:t xml:space="preserve"> </w:t>
+      </w:r>
+      <w:r>
+        <w:rPr>
+          <w:rFonts w:ascii="Times New Roman" w:hAnsi="Times New Roman"/>
+          <w:b w:val="0"/>
+          <w:sz w:val="20"/>
+          <w:lang w:val="pt-BR"/>
+        </w:rPr>
+        <w:t>criado</w:t>
+      </w:r>
+      <w:r>
+        <w:rPr>
+          <w:rFonts w:ascii="Times New Roman" w:hAnsi="Times New Roman"/>
+          <w:b w:val="0"/>
+          <w:sz w:val="20"/>
+          <w:lang w:val="pt-BR"/>
+        </w:rPr>
+        <w:t xml:space="preserve"> pelo próprio sistema</w:t>
+      </w:r>
+      <w:r>
+        <w:rPr>
+          <w:rFonts w:ascii="Times New Roman" w:hAnsi="Times New Roman"/>
+          <w:b w:val="0"/>
+          <w:sz w:val="20"/>
+          <w:lang w:val="pt-BR"/>
+        </w:rPr>
+        <w:t>,</w:t>
+      </w:r>
+      <w:r>
+        <w:rPr>
+          <w:rFonts w:ascii="Times New Roman" w:hAnsi="Times New Roman"/>
+          <w:b w:val="0"/>
+          <w:sz w:val="20"/>
+          <w:lang w:val="pt-BR"/>
+        </w:rPr>
+        <w:t xml:space="preserve"> </w:t>
+      </w:r>
+      <w:r>
+        <w:rPr>
+          <w:rFonts w:ascii="Times New Roman" w:hAnsi="Times New Roman"/>
+          <w:b w:val="0"/>
+          <w:sz w:val="20"/>
+          <w:lang w:val="pt-BR"/>
+        </w:rPr>
+        <w:t xml:space="preserve">a partir dos dados inseridos pelo Professor, </w:t>
+      </w:r>
+      <w:r>
+        <w:rPr>
+          <w:rFonts w:ascii="Times New Roman" w:hAnsi="Times New Roman"/>
+          <w:b w:val="0"/>
+          <w:sz w:val="20"/>
+          <w:lang w:val="pt-BR"/>
+        </w:rPr>
+        <w:t>contendo as descrições e resultados de tais cálculos.</w:t>
+      </w:r>
+      <w:r>
+        <w:rPr>
+          <w:rFonts w:ascii="Times New Roman" w:hAnsi="Times New Roman"/>
+          <w:b w:val="0"/>
+          <w:sz w:val="20"/>
+          <w:lang w:val="pt-BR"/>
+        </w:rPr>
+        <w:t xml:space="preserve"> Por padrão, serão gerados todos os cálculos disponibilizados pelo sistema.</w:t>
       </w:r>
     </w:p>
     <w:p>
@@ -1085,7 +1332,6 @@
         <w:jc w:val="both"/>
         <w:rPr>
           <w:sz w:val="20"/>
-          <w:u w:val="single"/>
           <w:lang w:val="pt-BR"/>
         </w:rPr>
       </w:pPr>
@@ -1116,6 +1362,26 @@
           <w:lang w:val="pt-BR"/>
         </w:rPr>
         <w:t>Visualizar Histórico</w:t>
+      </w:r>
+    </w:p>
+    <w:p>
+      <w:pPr>
+        <w:rPr>
+          <w:lang w:val="pt-BR"/>
+        </w:rPr>
+      </w:pPr>
+      <w:r>
+        <w:rPr>
+          <w:lang w:val="pt-BR"/>
+        </w:rPr>
+        <w:tab/>
+        <w:t>O usuário Aluno poderá visualizar seu histórico da graduação. O histórico será visualizado</w:t>
+      </w:r>
+      <w:r>
+        <w:rPr>
+          <w:lang w:val="pt-BR"/>
+        </w:rPr>
+        <w:t xml:space="preserve"> de acordo com o modelo utilizado pela CODESC para emissão dos históricos.</w:t>
       </w:r>
     </w:p>
     <w:p>
@@ -1163,6 +1429,21 @@
     </w:p>
     <w:p>
       <w:pPr>
+        <w:jc w:val="both"/>
+        <w:rPr>
+          <w:lang w:val="pt-BR"/>
+        </w:rPr>
+      </w:pPr>
+      <w:r>
+        <w:rPr>
+          <w:lang w:val="pt-BR"/>
+        </w:rPr>
+        <w:tab/>
+        <w:t>O usuário Aluno poderá acompanhar o cronograma de cada turma em que está matriculado. Os dados contidos no cronograma são gerados pelo Professor da turma a qual o Aluno está matriculado. Não é permitida ao Aluno a edição do cronograma.</w:t>
+      </w:r>
+    </w:p>
+    <w:p>
+      <w:pPr>
         <w:pStyle w:val="Ttulo1"/>
         <w:numPr>
           <w:ilvl w:val="0"/>
@@ -1192,6 +1473,21 @@
     </w:p>
     <w:p>
       <w:pPr>
+        <w:jc w:val="both"/>
+        <w:rPr>
+          <w:lang w:val="pt-BR"/>
+        </w:rPr>
+      </w:pPr>
+      <w:r>
+        <w:rPr>
+          <w:lang w:val="pt-BR"/>
+        </w:rPr>
+        <w:tab/>
+        <w:t>O usuário Aluno poderá efetuar sua matrícula em disciplinas durante o período previsto para tal operação. O usuário poderá escolher as disciplinas, dentre as que são listadas automaticamente pelo sistema, que deseja matricular-se. O Aluno poderá cancelar matrículas em disciplinas que não deseja mais cursar, ou matriculadas por engano. A cada pedido de matrícula, o aluno será informado de como está o seu horário individual, considerando as disciplinas até então matriculadas. Não será permitido ao aluno matricular-se nas disciplinas se ele estiver abaixo ou acima dos limites de créditos mínimo e máximo, respectivamente, estipulado para o seu currículo.</w:t>
+      </w:r>
+    </w:p>
+    <w:p>
+      <w:pPr>
         <w:pStyle w:val="Ttulo1"/>
         <w:numPr>
           <w:ilvl w:val="0"/>
@@ -1201,7 +1497,6 @@
         <w:jc w:val="both"/>
         <w:rPr>
           <w:sz w:val="20"/>
-          <w:u w:val="single"/>
           <w:lang w:val="pt-BR"/>
         </w:rPr>
       </w:pPr>
@@ -1211,6 +1506,40 @@
           <w:lang w:val="pt-BR"/>
         </w:rPr>
         <w:t>RF_04: Imprimir dados contidos no sistema</w:t>
+      </w:r>
+    </w:p>
+    <w:p>
+      <w:pPr>
+        <w:jc w:val="both"/>
+        <w:rPr>
+          <w:lang w:val="pt-BR"/>
+        </w:rPr>
+      </w:pPr>
+      <w:r>
+        <w:rPr>
+          <w:lang w:val="pt-BR"/>
+        </w:rPr>
+        <w:tab/>
+        <w:t>O usuário Aluno poderá imprimir dados contidos no sistema.</w:t>
+      </w:r>
+      <w:r>
+        <w:rPr>
+          <w:lang w:val="pt-BR"/>
+        </w:rPr>
+        <w:t xml:space="preserve"> </w:t>
+      </w:r>
+      <w:r>
+        <w:rPr>
+          <w:lang w:val="pt-BR"/>
+        </w:rPr>
+        <w:t xml:space="preserve">O Aluno deverá escolher quais dados desejará imprimir. Os dados acessíveis para impressão são: Histórico Escolar, quando o aluno acessar o seu Histórico Escolar no sistema; Horário Individual, quando o Aluno acessar o seu Horário Individual no sistema ou após efetuar matrícula em disciplinas; Frequência até o momento da impressão, Notas parciais, Média final e Situação na disciplina no momento da impressão. Por padrão, serão impressos os dados:  Frequência até o momento da </w:t>
+      </w:r>
+      <w:r>
+        <w:rPr>
+          <w:lang w:val="pt-BR"/>
+        </w:rPr>
+        <w:lastRenderedPageBreak/>
+        <w:t>impressão, Notas parciais, Média final e Situação na disciplina no momento da impressão.</w:t>
       </w:r>
     </w:p>
     <w:p>
@@ -1728,7 +2057,6 @@
         <w:rPr>
           <w:lang w:val="pt-BR"/>
         </w:rPr>
-        <w:lastRenderedPageBreak/>
         <w:t>Interfaces com sistemas externos</w:t>
       </w:r>
       <w:r>
@@ -1816,14 +2144,14 @@
 
 <file path=word/endnotes.xml><?xml version="1.0" encoding="utf-8"?>
 <w:endnotes xmlns:ve="http://schemas.openxmlformats.org/markup-compatibility/2006" xmlns:o="urn:schemas-microsoft-com:office:office" xmlns:r="http://schemas.openxmlformats.org/officeDocument/2006/relationships" xmlns:m="http://schemas.openxmlformats.org/officeDocument/2006/math" xmlns:v="urn:schemas-microsoft-com:vml" xmlns:wp="http://schemas.openxmlformats.org/drawingml/2006/wordprocessingDrawing" xmlns:w10="urn:schemas-microsoft-com:office:word" xmlns:w="http://schemas.openxmlformats.org/wordprocessingml/2006/main" xmlns:wne="http://schemas.microsoft.com/office/word/2006/wordml">
-  <w:endnote w:type="separator" w:id="-1">
+  <w:endnote w:type="separator" w:id="0">
     <w:p>
       <w:r>
         <w:separator/>
       </w:r>
     </w:p>
   </w:endnote>
-  <w:endnote w:type="continuationSeparator" w:id="0">
+  <w:endnote w:type="continuationSeparator" w:id="1">
     <w:p>
       <w:r>
         <w:continuationSeparator/>
@@ -2016,7 +2344,7 @@
               <w:noProof/>
               <w:lang w:val="pt-BR"/>
             </w:rPr>
-            <w:t>2</w:t>
+            <w:t>1</w:t>
           </w:r>
           <w:r>
             <w:rPr>
@@ -2039,14 +2367,14 @@
 
 <file path=word/footnotes.xml><?xml version="1.0" encoding="utf-8"?>
 <w:footnotes xmlns:ve="http://schemas.openxmlformats.org/markup-compatibility/2006" xmlns:o="urn:schemas-microsoft-com:office:office" xmlns:r="http://schemas.openxmlformats.org/officeDocument/2006/relationships" xmlns:m="http://schemas.openxmlformats.org/officeDocument/2006/math" xmlns:v="urn:schemas-microsoft-com:vml" xmlns:wp="http://schemas.openxmlformats.org/drawingml/2006/wordprocessingDrawing" xmlns:w10="urn:schemas-microsoft-com:office:word" xmlns:w="http://schemas.openxmlformats.org/wordprocessingml/2006/main" xmlns:wne="http://schemas.microsoft.com/office/word/2006/wordml">
-  <w:footnote w:type="separator" w:id="-1">
+  <w:footnote w:type="separator" w:id="0">
     <w:p>
       <w:r>
         <w:separator/>
       </w:r>
     </w:p>
   </w:footnote>
-  <w:footnote w:type="continuationSeparator" w:id="0">
+  <w:footnote w:type="continuationSeparator" w:id="1">
     <w:p>
       <w:r>
         <w:continuationSeparator/>
@@ -2190,14 +2518,14 @@
         <v:path o:extrusionok="f" gradientshapeok="t" o:connecttype="rect"/>
         <o:lock v:ext="edit" aspectratio="t"/>
       </v:shapetype>
-      <v:shape id="_x0000_i1082" type="#_x0000_t75" style="width:29pt;height:27.95pt" o:bullet="t">
+      <v:shape id="_x0000_i1042" type="#_x0000_t75" style="width:29.05pt;height:27.75pt" o:bullet="t">
         <v:imagedata r:id="rId1" o:title="clip_image001"/>
       </v:shape>
     </w:pict>
   </w:numPicBullet>
   <w:numPicBullet w:numPicBulletId="1">
     <w:pict>
-      <v:shape id="_x0000_i1083" type="#_x0000_t75" style="width:31.15pt;height:29.55pt" o:bullet="t">
+      <v:shape id="_x0000_i1043" type="#_x0000_t75" style="width:31.05pt;height:29.7pt" o:bullet="t">
         <v:imagedata r:id="rId2" o:title="clip_image002"/>
       </v:shape>
     </w:pict>

</xml_diff>